<commit_message>
backing up sprint 3
added swagger doc
added themeing for done column
added coding attribution
</commit_message>
<xml_diff>
--- a/project documents/hingtgen-nodebucket-tdd.docx
+++ b/project documents/hingtgen-nodebucket-tdd.docx
@@ -193,7 +193,7 @@
                 <w:color w:val="000000" w:themeColor="text1"/>
                 <w:sz w:val="24"/>
               </w:rPr>
-              <w:t>8/25/2023 7:48 PM</w:t>
+              <w:t>8/28/2023 7:17 PM</w:t>
             </w:r>
             <w:r>
               <w:rPr>
@@ -1257,29 +1257,7 @@
                 <w:sz w:val="20"/>
                 <w:szCs w:val="20"/>
               </w:rPr>
-              <w:t xml:space="preserve">Add Unit test, functional </w:t>
-            </w:r>
-            <w:proofErr w:type="gramStart"/>
-            <w:r>
-              <w:rPr>
-                <w:rFonts w:ascii="Times New Roman" w:hAnsi="Times New Roman"/>
-                <w:b w:val="0"/>
-                <w:color w:val="auto"/>
-                <w:sz w:val="20"/>
-                <w:szCs w:val="20"/>
-              </w:rPr>
-              <w:t>test</w:t>
-            </w:r>
-            <w:proofErr w:type="gramEnd"/>
-            <w:r>
-              <w:rPr>
-                <w:rFonts w:ascii="Times New Roman" w:hAnsi="Times New Roman"/>
-                <w:b w:val="0"/>
-                <w:color w:val="auto"/>
-                <w:sz w:val="20"/>
-                <w:szCs w:val="20"/>
-              </w:rPr>
-              <w:t xml:space="preserve"> and swagger documentation</w:t>
+              <w:t>Add Unit test, functional test and swagger documentation</w:t>
             </w:r>
           </w:p>
         </w:tc>
@@ -4310,15 +4288,7 @@
       </w:pPr>
       <w:bookmarkStart w:id="4" w:name="_Toc142509003"/>
       <w:r>
-        <w:t xml:space="preserve">Persona 1 </w:t>
-      </w:r>
-      <w:proofErr w:type="gramStart"/>
-      <w:r>
-        <w:t>-  Dan</w:t>
-      </w:r>
-      <w:proofErr w:type="gramEnd"/>
-      <w:r>
-        <w:t xml:space="preserve"> Patel</w:t>
+        <w:t>Persona 1 -  Dan Patel</w:t>
       </w:r>
       <w:bookmarkEnd w:id="4"/>
     </w:p>
@@ -4333,7 +4303,7 @@
           <w:noProof/>
         </w:rPr>
         <w:drawing>
-          <wp:inline distT="0" distB="0" distL="0" distR="0" wp14:anchorId="56087692" wp14:editId="6EEC34B8">
+          <wp:inline distT="0" distB="0" distL="0" distR="0" wp14:anchorId="56087692" wp14:editId="1EC89149">
             <wp:extent cx="1138687" cy="1707955"/>
             <wp:effectExtent l="0" t="0" r="4445" b="6985"/>
             <wp:docPr id="1143719148" name="Picture 2" descr="Free Man Using a Laptop Stock Photo"/>
@@ -4546,18 +4516,8 @@
           <w:bCs/>
           <w:color w:val="auto"/>
         </w:rPr>
-        <w:t xml:space="preserve"> Very computer savvy, knows computers very well, and in his free time attempts to make games with unreal </w:t>
-      </w:r>
-      <w:proofErr w:type="gramStart"/>
-      <w:r>
-        <w:rPr>
-          <w:b w:val="0"/>
-          <w:bCs/>
-          <w:color w:val="auto"/>
-        </w:rPr>
-        <w:t>engine</w:t>
-      </w:r>
-      <w:proofErr w:type="gramEnd"/>
+        <w:t xml:space="preserve"> Very computer savvy, knows computers very well, and in his free time attempts to make games with unreal engine</w:t>
+      </w:r>
       <w:r>
         <w:rPr>
           <w:b w:val="0"/>
@@ -4611,13 +4571,8 @@
         <w:t xml:space="preserve"> </w:t>
       </w:r>
       <w:r>
-        <w:t xml:space="preserve">Will use dev features for creation of tasks, will even use tasks and sign </w:t>
-      </w:r>
-      <w:proofErr w:type="gramStart"/>
-      <w:r>
-        <w:t>in</w:t>
-      </w:r>
-      <w:proofErr w:type="gramEnd"/>
+        <w:t>Will use dev features for creation of tasks, will even use tasks and sign in</w:t>
+      </w:r>
     </w:p>
     <w:p>
       <w:r>
@@ -4625,17 +4580,8 @@
           <w:b/>
           <w:bCs/>
         </w:rPr>
-        <w:t xml:space="preserve">Feature to Not likely to </w:t>
-      </w:r>
-      <w:proofErr w:type="gramStart"/>
-      <w:r>
-        <w:rPr>
-          <w:b/>
-          <w:bCs/>
-        </w:rPr>
-        <w:t>use:</w:t>
-      </w:r>
-      <w:proofErr w:type="gramEnd"/>
+        <w:t>Feature to Not likely to use:</w:t>
+      </w:r>
       <w:r>
         <w:rPr>
           <w:b/>
@@ -4659,12 +4605,10 @@
         <w:t xml:space="preserve">He needs VS code, node, angular, express, </w:t>
       </w:r>
       <w:proofErr w:type="spellStart"/>
-      <w:proofErr w:type="gramStart"/>
       <w:r>
         <w:t>mongoDB</w:t>
       </w:r>
       <w:proofErr w:type="spellEnd"/>
-      <w:proofErr w:type="gramEnd"/>
     </w:p>
     <w:p>
       <w:pPr>
@@ -5339,15 +5283,7 @@
         <w:t xml:space="preserve">: </w:t>
       </w:r>
       <w:r>
-        <w:t xml:space="preserve">Ready to retire, content with work position, loves her job but happy to be off work. Looking forward </w:t>
-      </w:r>
-      <w:proofErr w:type="gramStart"/>
-      <w:r>
-        <w:t>for</w:t>
-      </w:r>
-      <w:proofErr w:type="gramEnd"/>
-      <w:r>
-        <w:t xml:space="preserve"> vacations with this </w:t>
+        <w:t xml:space="preserve">Ready to retire, content with work position, loves her job but happy to be off work. Looking forward for vacations with this </w:t>
       </w:r>
       <w:r>
         <w:t>newfound</w:t>
@@ -5365,15 +5301,7 @@
         <w:t xml:space="preserve"> Loves her kids and is proud of them.</w:t>
       </w:r>
       <w:r>
-        <w:t xml:space="preserve"> </w:t>
-      </w:r>
-      <w:proofErr w:type="gramStart"/>
-      <w:r>
-        <w:t>Very</w:t>
-      </w:r>
-      <w:proofErr w:type="gramEnd"/>
-      <w:r>
-        <w:t xml:space="preserve"> organized individual</w:t>
+        <w:t xml:space="preserve"> Very organized individual</w:t>
       </w:r>
       <w:r>
         <w:t xml:space="preserve"> which relates to her job position</w:t>
@@ -5477,25 +5405,7 @@
           <w:bCs/>
           <w:color w:val="auto"/>
         </w:rPr>
-        <w:t xml:space="preserve"> She only uses computers at work and currently manages her projects through excel. Would like an easy way to manage tasks. </w:t>
-      </w:r>
-      <w:proofErr w:type="gramStart"/>
-      <w:r>
-        <w:rPr>
-          <w:b w:val="0"/>
-          <w:bCs/>
-          <w:color w:val="auto"/>
-        </w:rPr>
-        <w:t>Probably is</w:t>
-      </w:r>
-      <w:proofErr w:type="gramEnd"/>
-      <w:r>
-        <w:rPr>
-          <w:b w:val="0"/>
-          <w:bCs/>
-          <w:color w:val="auto"/>
-        </w:rPr>
-        <w:t xml:space="preserve"> using her computer much besides work and Facebook. Avid reader.</w:t>
+        <w:t xml:space="preserve"> She only uses computers at work and currently manages her projects through excel. Would like an easy way to manage tasks. Probably is using her computer much besides work and Facebook. Avid reader.</w:t>
       </w:r>
     </w:p>
     <w:p>
@@ -5504,17 +5414,8 @@
           <w:b/>
           <w:bCs/>
         </w:rPr>
-        <w:t xml:space="preserve">Feature Most likely to </w:t>
-      </w:r>
-      <w:proofErr w:type="gramStart"/>
-      <w:r>
-        <w:rPr>
-          <w:b/>
-          <w:bCs/>
-        </w:rPr>
-        <w:t>use:</w:t>
-      </w:r>
-      <w:proofErr w:type="gramEnd"/>
+        <w:t>Feature Most likely to use:</w:t>
+      </w:r>
       <w:r>
         <w:rPr>
           <w:b/>
@@ -5532,17 +5433,8 @@
           <w:b/>
           <w:bCs/>
         </w:rPr>
-        <w:t xml:space="preserve">Feature to Not likely to </w:t>
-      </w:r>
-      <w:proofErr w:type="gramStart"/>
-      <w:r>
-        <w:rPr>
-          <w:b/>
-          <w:bCs/>
-        </w:rPr>
-        <w:t>use:</w:t>
-      </w:r>
-      <w:proofErr w:type="gramEnd"/>
+        <w:t>Feature to Not likely to use:</w:t>
+      </w:r>
       <w:r>
         <w:rPr>
           <w:b/>
@@ -5579,13 +5471,8 @@
         <w:t>Tasks manager</w:t>
       </w:r>
       <w:r>
-        <w:t xml:space="preserve">, log </w:t>
-      </w:r>
-      <w:proofErr w:type="gramStart"/>
-      <w:r>
-        <w:t>in</w:t>
-      </w:r>
-      <w:proofErr w:type="gramEnd"/>
+        <w:t>, log in</w:t>
+      </w:r>
     </w:p>
     <w:p>
       <w:r>
@@ -5608,13 +5495,8 @@
       </w:r>
       <w:proofErr w:type="spellEnd"/>
       <w:r>
-        <w:t xml:space="preserve">, not really looking to learn more computer </w:t>
-      </w:r>
-      <w:proofErr w:type="gramStart"/>
-      <w:r>
-        <w:t>skills</w:t>
-      </w:r>
-      <w:proofErr w:type="gramEnd"/>
+        <w:t>, not really looking to learn more computer skills</w:t>
+      </w:r>
     </w:p>
     <w:p>
       <w:r>
@@ -5677,13 +5559,8 @@
         <w:t xml:space="preserve"> </w:t>
       </w:r>
       <w:r>
-        <w:t xml:space="preserve">Facebook to keep track of her </w:t>
-      </w:r>
-      <w:proofErr w:type="gramStart"/>
-      <w:r>
-        <w:t>kids</w:t>
-      </w:r>
-      <w:proofErr w:type="gramEnd"/>
+        <w:t>Facebook to keep track of her kids</w:t>
+      </w:r>
     </w:p>
     <w:p/>
     <w:p/>
@@ -5821,15 +5698,7 @@
           </w:tcPr>
           <w:p>
             <w:r>
-              <w:t xml:space="preserve">As a technical user I want a CLI for quick task creation </w:t>
-            </w:r>
-            <w:proofErr w:type="gramStart"/>
-            <w:r>
-              <w:t>To</w:t>
-            </w:r>
-            <w:proofErr w:type="gramEnd"/>
-            <w:r>
-              <w:t xml:space="preserve"> streamline adding tasks without leaving the terminal</w:t>
+              <w:t>As a technical user I want a CLI for quick task creation To streamline adding tasks without leaving the terminal</w:t>
             </w:r>
           </w:p>
         </w:tc>
@@ -5870,15 +5739,7 @@
           </w:tcPr>
           <w:p>
             <w:r>
-              <w:t xml:space="preserve">As a technical user I need webhook support for task updates </w:t>
-            </w:r>
-            <w:proofErr w:type="gramStart"/>
-            <w:r>
-              <w:t>To</w:t>
-            </w:r>
-            <w:proofErr w:type="gramEnd"/>
-            <w:r>
-              <w:t xml:space="preserve"> receive real-time notifications in our development chat</w:t>
+              <w:t>As a technical user I need webhook support for task updates To receive real-time notifications in our development chat</w:t>
             </w:r>
           </w:p>
         </w:tc>
@@ -5897,15 +5758,7 @@
           </w:tcPr>
           <w:p>
             <w:r>
-              <w:t xml:space="preserve">As a technical user I want keyboard shortcuts for task actions </w:t>
-            </w:r>
-            <w:proofErr w:type="gramStart"/>
-            <w:r>
-              <w:t>To</w:t>
-            </w:r>
-            <w:proofErr w:type="gramEnd"/>
-            <w:r>
-              <w:t xml:space="preserve"> navigate and manage tasks more efficiently</w:t>
+              <w:t>As a technical user I want keyboard shortcuts for task actions To navigate and manage tasks more efficiently</w:t>
             </w:r>
           </w:p>
         </w:tc>
@@ -5987,15 +5840,7 @@
           </w:tcPr>
           <w:p>
             <w:r>
-              <w:t xml:space="preserve">As a user I need task prioritization </w:t>
-            </w:r>
-            <w:proofErr w:type="gramStart"/>
-            <w:r>
-              <w:t>To</w:t>
-            </w:r>
-            <w:proofErr w:type="gramEnd"/>
-            <w:r>
-              <w:t xml:space="preserve"> focus on high-priority tasks and meet campaign deadlines</w:t>
+              <w:t>As a user I need task prioritization To focus on high-priority tasks and meet campaign deadlines</w:t>
             </w:r>
           </w:p>
         </w:tc>
@@ -6077,15 +5922,7 @@
           </w:tcPr>
           <w:p>
             <w:r>
-              <w:t xml:space="preserve">As a user I need a high level of security so my </w:t>
-            </w:r>
-            <w:proofErr w:type="gramStart"/>
-            <w:r>
-              <w:t>clients</w:t>
-            </w:r>
-            <w:proofErr w:type="gramEnd"/>
-            <w:r>
-              <w:t xml:space="preserve"> data is protected</w:t>
+              <w:t>As a user I need a high level of security so my clients data is protected</w:t>
             </w:r>
           </w:p>
         </w:tc>
@@ -6231,15 +6068,7 @@
           </w:tcPr>
           <w:p>
             <w:r>
-              <w:t xml:space="preserve">As a user, I want access secure </w:t>
-            </w:r>
-            <w:proofErr w:type="gramStart"/>
-            <w:r>
-              <w:t>in order to</w:t>
-            </w:r>
-            <w:proofErr w:type="gramEnd"/>
-            <w:r>
-              <w:t xml:space="preserve"> honor NDAs I have signed with clients</w:t>
+              <w:t>As a user, I want access secure in order to honor NDAs I have signed with clients</w:t>
             </w:r>
           </w:p>
         </w:tc>
@@ -6762,15 +6591,7 @@
               </w:rPr>
             </w:pPr>
             <w:r>
-              <w:t xml:space="preserve">As a technical user I want a CLI for quick task creation </w:t>
-            </w:r>
-            <w:proofErr w:type="gramStart"/>
-            <w:r>
-              <w:t>To</w:t>
-            </w:r>
-            <w:proofErr w:type="gramEnd"/>
-            <w:r>
-              <w:t xml:space="preserve"> streamline adding tasks without leaving the terminal</w:t>
+              <w:t>As a technical user I want a CLI for quick task creation To streamline adding tasks without leaving the terminal</w:t>
             </w:r>
           </w:p>
           <w:p>
@@ -7124,15 +6945,7 @@
               </w:rPr>
             </w:pPr>
             <w:r>
-              <w:t xml:space="preserve">As a technical user I need webhook support for task updates </w:t>
-            </w:r>
-            <w:proofErr w:type="gramStart"/>
-            <w:r>
-              <w:t>To</w:t>
-            </w:r>
-            <w:proofErr w:type="gramEnd"/>
-            <w:r>
-              <w:t xml:space="preserve"> receive real-time notifications in our development chat</w:t>
+              <w:t>As a technical user I need webhook support for task updates To receive real-time notifications in our development chat</w:t>
             </w:r>
           </w:p>
           <w:p>
@@ -7307,15 +7120,7 @@
           </w:tcPr>
           <w:p>
             <w:r>
-              <w:t xml:space="preserve">As a technical user I want keyboard shortcuts for task actions </w:t>
-            </w:r>
-            <w:proofErr w:type="gramStart"/>
-            <w:r>
-              <w:t>To</w:t>
-            </w:r>
-            <w:proofErr w:type="gramEnd"/>
-            <w:r>
-              <w:t xml:space="preserve"> navigate and manage tasks more efficiently</w:t>
+              <w:t>As a technical user I want keyboard shortcuts for task actions To navigate and manage tasks more efficiently</w:t>
             </w:r>
           </w:p>
         </w:tc>
@@ -7410,15 +7215,7 @@
           </w:tcPr>
           <w:p>
             <w:r>
-              <w:t xml:space="preserve">As a user I need task prioritization </w:t>
-            </w:r>
-            <w:proofErr w:type="gramStart"/>
-            <w:r>
-              <w:t>To</w:t>
-            </w:r>
-            <w:proofErr w:type="gramEnd"/>
-            <w:r>
-              <w:t xml:space="preserve"> focus on high-priority tasks and meet campaign deadlines</w:t>
+              <w:t>As a user I need task prioritization To focus on high-priority tasks and meet campaign deadlines</w:t>
             </w:r>
           </w:p>
           <w:p>
@@ -7572,16 +7369,8 @@
                 <w:highlight w:val="green"/>
               </w:rPr>
               <w:lastRenderedPageBreak/>
-              <w:t xml:space="preserve">As a user, I want to be able to separate tasks by client to be able to keep them </w:t>
-            </w:r>
-            <w:proofErr w:type="gramStart"/>
-            <w:r>
-              <w:rPr>
-                <w:highlight w:val="green"/>
-              </w:rPr>
-              <w:t>organized</w:t>
-            </w:r>
-            <w:proofErr w:type="gramEnd"/>
+              <w:t>As a user, I want to be able to separate tasks by client to be able to keep them organized</w:t>
+            </w:r>
           </w:p>
           <w:p>
             <w:pPr>
@@ -7768,16 +7557,8 @@
               <w:rPr>
                 <w:highlight w:val="green"/>
               </w:rPr>
-              <w:t xml:space="preserve">As a working professional, I need to be able to work on mobile due to my busy </w:t>
-            </w:r>
-            <w:proofErr w:type="gramStart"/>
-            <w:r>
-              <w:rPr>
-                <w:highlight w:val="green"/>
-              </w:rPr>
-              <w:t>schedule</w:t>
-            </w:r>
-            <w:proofErr w:type="gramEnd"/>
+              <w:t>As a working professional, I need to be able to work on mobile due to my busy schedule</w:t>
+            </w:r>
           </w:p>
           <w:p>
             <w:pPr>
@@ -8108,15 +7889,7 @@
               </w:rPr>
             </w:pPr>
             <w:r>
-              <w:t xml:space="preserve">As a user I need a high level of security so my </w:t>
-            </w:r>
-            <w:proofErr w:type="gramStart"/>
-            <w:r>
-              <w:t>clients</w:t>
-            </w:r>
-            <w:proofErr w:type="gramEnd"/>
-            <w:r>
-              <w:t xml:space="preserve"> data is protected</w:t>
+              <w:t>As a user I need a high level of security so my clients data is protected</w:t>
             </w:r>
           </w:p>
           <w:p>
@@ -8374,13 +8147,8 @@
           </w:tcPr>
           <w:p>
             <w:r>
-              <w:t xml:space="preserve">As a user, I want access secure in order to honor NDAs I have signed with </w:t>
-            </w:r>
-            <w:proofErr w:type="gramStart"/>
-            <w:r>
-              <w:t>clients</w:t>
-            </w:r>
-            <w:proofErr w:type="gramEnd"/>
+              <w:t>As a user, I want access secure in order to honor NDAs I have signed with clients</w:t>
+            </w:r>
           </w:p>
           <w:p>
             <w:pPr>
@@ -8435,15 +8203,7 @@
               </w:numPr>
             </w:pPr>
             <w:r>
-              <w:t xml:space="preserve">Encrypt </w:t>
-            </w:r>
-            <w:proofErr w:type="gramStart"/>
-            <w:r>
-              <w:t>clients</w:t>
-            </w:r>
-            <w:proofErr w:type="gramEnd"/>
-            <w:r>
-              <w:t xml:space="preserve"> data </w:t>
+              <w:t xml:space="preserve">Encrypt clients data </w:t>
             </w:r>
             <w:r>
               <w:rPr>
@@ -9297,15 +9057,7 @@
         </w:rPr>
       </w:pPr>
       <w:r>
-        <w:t xml:space="preserve">Some assumptions made such as mobile development whether it was part of the initial design, </w:t>
-      </w:r>
-      <w:proofErr w:type="gramStart"/>
-      <w:r>
-        <w:t>It</w:t>
-      </w:r>
-      <w:proofErr w:type="gramEnd"/>
-      <w:r>
-        <w:t xml:space="preserve"> is also difficult to gauge how long or how difficult something is. </w:t>
+        <w:t xml:space="preserve">Some assumptions made such as mobile development whether it was part of the initial design, It is also difficult to gauge how long or how difficult something is. </w:t>
       </w:r>
       <w:r>
         <w:t>Often</w:t>
@@ -9329,22 +9081,12 @@
         <w:t xml:space="preserve"> </w:t>
       </w:r>
       <w:proofErr w:type="spellStart"/>
-      <w:proofErr w:type="gramStart"/>
       <w:r>
         <w:t>Its</w:t>
       </w:r>
       <w:proofErr w:type="spellEnd"/>
-      <w:proofErr w:type="gramEnd"/>
-      <w:r>
-        <w:t xml:space="preserve"> also difficult to account for an roadblocks developers may have while creating the applications which could further push the </w:t>
-      </w:r>
-      <w:proofErr w:type="gramStart"/>
-      <w:r>
-        <w:t>amount</w:t>
-      </w:r>
-      <w:proofErr w:type="gramEnd"/>
-      <w:r>
-        <w:t xml:space="preserve"> of hours worked on the application.</w:t>
+      <w:r>
+        <w:t xml:space="preserve"> also difficult to account for an roadblocks developers may have while creating the applications which could further push the amount of hours worked on the application.</w:t>
       </w:r>
       <w:r>
         <w:t xml:space="preserve"> A lot of the points made during the stories left out the creation of a database, which may lead to a problem during development.</w:t>
@@ -10081,15 +9823,7 @@
     </w:p>
     <w:p>
       <w:r>
-        <w:t xml:space="preserve">The theme is House Ravenclaw and applied to all the pages on the application, The home page, contact us page, and about us page </w:t>
-      </w:r>
-      <w:proofErr w:type="gramStart"/>
-      <w:r>
-        <w:t>are</w:t>
-      </w:r>
-      <w:proofErr w:type="gramEnd"/>
-      <w:r>
-        <w:t xml:space="preserve"> available to both non auth users and auth users. Application must be mobile friendly. Sign in will redirect to the Tasks page, and the sign out will direct to the home page. </w:t>
+        <w:t xml:space="preserve">The theme is House Ravenclaw and applied to all the pages on the application, The home page, contact us page, and about us page are available to both non auth users and auth users. Application must be mobile friendly. Sign in will redirect to the Tasks page, and the sign out will direct to the home page. </w:t>
       </w:r>
       <w:r>
         <w:t xml:space="preserve">Application must have the appropriate thrown errors, such as an </w:t>
@@ -10103,17 +9837,12 @@
         <w:t xml:space="preserve"> not found 404, or issue with URL not found 404. Sign in must have errors for invalid </w:t>
       </w:r>
       <w:proofErr w:type="spellStart"/>
-      <w:proofErr w:type="gramStart"/>
       <w:r>
         <w:t>empId</w:t>
       </w:r>
       <w:proofErr w:type="spellEnd"/>
       <w:r>
-        <w:t>, and</w:t>
-      </w:r>
-      <w:proofErr w:type="gramEnd"/>
-      <w:r>
-        <w:t xml:space="preserve"> must show message to be a numerical value.</w:t>
+        <w:t>, and must show message to be a numerical value.</w:t>
       </w:r>
       <w:r>
         <w:t xml:space="preserve"> All error messages, sign in messages, connection messages and close of connection messages should be logged to the console.</w:t>
@@ -10426,7 +10155,7 @@
               <w:pStyle w:val="NoSpacing"/>
               <w:numPr>
                 <w:ilvl w:val="0"/>
-                <w:numId w:val="31"/>
+                <w:numId w:val="38"/>
               </w:numPr>
               <w:rPr>
                 <w:rFonts w:ascii="Times New Roman" w:hAnsi="Times New Roman" w:cs="Times New Roman"/>
@@ -10434,46 +10163,6 @@
                 <w:szCs w:val="24"/>
               </w:rPr>
             </w:pPr>
-            <w:r>
-              <w:rPr>
-                <w:rFonts w:ascii="Times New Roman" w:hAnsi="Times New Roman" w:cs="Times New Roman"/>
-                <w:sz w:val="24"/>
-                <w:szCs w:val="24"/>
-              </w:rPr>
-              <w:t xml:space="preserve">Must be accessible by non auth </w:t>
-            </w:r>
-            <w:proofErr w:type="gramStart"/>
-            <w:r>
-              <w:rPr>
-                <w:rFonts w:ascii="Times New Roman" w:hAnsi="Times New Roman" w:cs="Times New Roman"/>
-                <w:sz w:val="24"/>
-                <w:szCs w:val="24"/>
-              </w:rPr>
-              <w:t>users</w:t>
-            </w:r>
-            <w:proofErr w:type="gramEnd"/>
-          </w:p>
-          <w:p>
-            <w:pPr>
-              <w:pStyle w:val="NoSpacing"/>
-              <w:numPr>
-                <w:ilvl w:val="0"/>
-                <w:numId w:val="31"/>
-              </w:numPr>
-              <w:rPr>
-                <w:rFonts w:ascii="Times New Roman" w:hAnsi="Times New Roman" w:cs="Times New Roman"/>
-                <w:sz w:val="24"/>
-                <w:szCs w:val="24"/>
-              </w:rPr>
-            </w:pPr>
-            <w:r>
-              <w:rPr>
-                <w:rFonts w:ascii="Times New Roman" w:hAnsi="Times New Roman" w:cs="Times New Roman"/>
-                <w:sz w:val="24"/>
-                <w:szCs w:val="24"/>
-              </w:rPr>
-              <w:t>Must match theme</w:t>
-            </w:r>
           </w:p>
         </w:tc>
       </w:tr>
@@ -10548,78 +10237,6 @@
                 <w:szCs w:val="24"/>
               </w:rPr>
             </w:pPr>
-            <w:r>
-              <w:rPr>
-                <w:rFonts w:ascii="Times New Roman" w:hAnsi="Times New Roman" w:cs="Times New Roman"/>
-                <w:sz w:val="24"/>
-                <w:szCs w:val="24"/>
-              </w:rPr>
-              <w:t xml:space="preserve">Must Match </w:t>
-            </w:r>
-            <w:proofErr w:type="gramStart"/>
-            <w:r>
-              <w:rPr>
-                <w:rFonts w:ascii="Times New Roman" w:hAnsi="Times New Roman" w:cs="Times New Roman"/>
-                <w:sz w:val="24"/>
-                <w:szCs w:val="24"/>
-              </w:rPr>
-              <w:t>theme</w:t>
-            </w:r>
-            <w:proofErr w:type="gramEnd"/>
-          </w:p>
-          <w:p>
-            <w:pPr>
-              <w:pStyle w:val="NoSpacing"/>
-              <w:numPr>
-                <w:ilvl w:val="0"/>
-                <w:numId w:val="32"/>
-              </w:numPr>
-              <w:rPr>
-                <w:rFonts w:ascii="Times New Roman" w:hAnsi="Times New Roman" w:cs="Times New Roman"/>
-                <w:sz w:val="24"/>
-                <w:szCs w:val="24"/>
-              </w:rPr>
-            </w:pPr>
-            <w:r>
-              <w:rPr>
-                <w:rFonts w:ascii="Times New Roman" w:hAnsi="Times New Roman" w:cs="Times New Roman"/>
-                <w:sz w:val="24"/>
-                <w:szCs w:val="24"/>
-              </w:rPr>
-              <w:t xml:space="preserve">Create Back story of 250 </w:t>
-            </w:r>
-            <w:proofErr w:type="gramStart"/>
-            <w:r>
-              <w:rPr>
-                <w:rFonts w:ascii="Times New Roman" w:hAnsi="Times New Roman" w:cs="Times New Roman"/>
-                <w:sz w:val="24"/>
-                <w:szCs w:val="24"/>
-              </w:rPr>
-              <w:t>words</w:t>
-            </w:r>
-            <w:proofErr w:type="gramEnd"/>
-          </w:p>
-          <w:p>
-            <w:pPr>
-              <w:pStyle w:val="NoSpacing"/>
-              <w:numPr>
-                <w:ilvl w:val="0"/>
-                <w:numId w:val="32"/>
-              </w:numPr>
-              <w:rPr>
-                <w:rFonts w:ascii="Times New Roman" w:hAnsi="Times New Roman" w:cs="Times New Roman"/>
-                <w:sz w:val="24"/>
-                <w:szCs w:val="24"/>
-              </w:rPr>
-            </w:pPr>
-            <w:r>
-              <w:rPr>
-                <w:rFonts w:ascii="Times New Roman" w:hAnsi="Times New Roman" w:cs="Times New Roman"/>
-                <w:sz w:val="24"/>
-                <w:szCs w:val="24"/>
-              </w:rPr>
-              <w:t>Accessible by non auth users</w:t>
-            </w:r>
           </w:p>
         </w:tc>
       </w:tr>
@@ -10694,68 +10311,6 @@
                 <w:szCs w:val="24"/>
               </w:rPr>
             </w:pPr>
-            <w:r>
-              <w:rPr>
-                <w:rFonts w:ascii="Times New Roman" w:hAnsi="Times New Roman" w:cs="Times New Roman"/>
-                <w:sz w:val="24"/>
-                <w:szCs w:val="24"/>
-              </w:rPr>
-              <w:t xml:space="preserve">Must match </w:t>
-            </w:r>
-            <w:proofErr w:type="gramStart"/>
-            <w:r>
-              <w:rPr>
-                <w:rFonts w:ascii="Times New Roman" w:hAnsi="Times New Roman" w:cs="Times New Roman"/>
-                <w:sz w:val="24"/>
-                <w:szCs w:val="24"/>
-              </w:rPr>
-              <w:t>theme</w:t>
-            </w:r>
-            <w:proofErr w:type="gramEnd"/>
-          </w:p>
-          <w:p>
-            <w:pPr>
-              <w:pStyle w:val="NoSpacing"/>
-              <w:numPr>
-                <w:ilvl w:val="0"/>
-                <w:numId w:val="33"/>
-              </w:numPr>
-              <w:rPr>
-                <w:rFonts w:ascii="Times New Roman" w:hAnsi="Times New Roman" w:cs="Times New Roman"/>
-                <w:sz w:val="24"/>
-                <w:szCs w:val="24"/>
-              </w:rPr>
-            </w:pPr>
-            <w:r>
-              <w:rPr>
-                <w:rFonts w:ascii="Times New Roman" w:hAnsi="Times New Roman" w:cs="Times New Roman"/>
-                <w:sz w:val="24"/>
-                <w:szCs w:val="24"/>
-              </w:rPr>
-              <w:t>Add a google API for location of Bellevue University</w:t>
-            </w:r>
-          </w:p>
-          <w:p>
-            <w:pPr>
-              <w:pStyle w:val="NoSpacing"/>
-              <w:numPr>
-                <w:ilvl w:val="0"/>
-                <w:numId w:val="33"/>
-              </w:numPr>
-              <w:rPr>
-                <w:rFonts w:ascii="Times New Roman" w:hAnsi="Times New Roman" w:cs="Times New Roman"/>
-                <w:sz w:val="24"/>
-                <w:szCs w:val="24"/>
-              </w:rPr>
-            </w:pPr>
-            <w:r>
-              <w:rPr>
-                <w:rFonts w:ascii="Times New Roman" w:hAnsi="Times New Roman" w:cs="Times New Roman"/>
-                <w:sz w:val="24"/>
-                <w:szCs w:val="24"/>
-              </w:rPr>
-              <w:t>Contact info: Phone number, Address, email, see prototype</w:t>
-            </w:r>
           </w:p>
         </w:tc>
       </w:tr>
@@ -10936,28 +10491,18 @@
                 <w:sz w:val="24"/>
                 <w:szCs w:val="24"/>
               </w:rPr>
-              <w:t>/employees</w:t>
-            </w:r>
-            <w:proofErr w:type="gramStart"/>
+              <w:t>/employees/:</w:t>
+            </w:r>
+            <w:proofErr w:type="spellStart"/>
             <w:r>
               <w:rPr>
                 <w:rFonts w:ascii="Times New Roman" w:hAnsi="Times New Roman" w:cs="Times New Roman"/>
                 <w:sz w:val="24"/>
                 <w:szCs w:val="24"/>
               </w:rPr>
-              <w:t>/:</w:t>
-            </w:r>
-            <w:proofErr w:type="spellStart"/>
-            <w:r>
-              <w:rPr>
-                <w:rFonts w:ascii="Times New Roman" w:hAnsi="Times New Roman" w:cs="Times New Roman"/>
-                <w:sz w:val="24"/>
-                <w:szCs w:val="24"/>
-              </w:rPr>
               <w:t>empId</w:t>
             </w:r>
             <w:proofErr w:type="spellEnd"/>
-            <w:proofErr w:type="gramEnd"/>
           </w:p>
           <w:p>
             <w:pPr>
@@ -11136,7 +10681,6 @@
                 <w:sz w:val="24"/>
                 <w:szCs w:val="24"/>
               </w:rPr>
-              <w:lastRenderedPageBreak/>
               <w:t>Angular:</w:t>
             </w:r>
           </w:p>
@@ -11198,23 +10742,13 @@
               </w:rPr>
             </w:pPr>
             <w:proofErr w:type="spellStart"/>
-            <w:proofErr w:type="gramStart"/>
             <w:r>
               <w:rPr>
                 <w:rFonts w:ascii="Times New Roman" w:hAnsi="Times New Roman" w:cs="Times New Roman"/>
                 <w:sz w:val="24"/>
                 <w:szCs w:val="24"/>
               </w:rPr>
-              <w:t>signin.component</w:t>
-            </w:r>
-            <w:proofErr w:type="gramEnd"/>
-            <w:r>
-              <w:rPr>
-                <w:rFonts w:ascii="Times New Roman" w:hAnsi="Times New Roman" w:cs="Times New Roman"/>
-                <w:sz w:val="24"/>
-                <w:szCs w:val="24"/>
-              </w:rPr>
-              <w:t>.ts</w:t>
+              <w:t>signin.component.ts</w:t>
             </w:r>
             <w:proofErr w:type="spellEnd"/>
           </w:p>
@@ -11232,23 +10766,13 @@
               </w:rPr>
             </w:pPr>
             <w:proofErr w:type="spellStart"/>
-            <w:proofErr w:type="gramStart"/>
             <w:r>
               <w:rPr>
                 <w:rFonts w:ascii="Times New Roman" w:hAnsi="Times New Roman" w:cs="Times New Roman"/>
                 <w:sz w:val="24"/>
                 <w:szCs w:val="24"/>
               </w:rPr>
-              <w:t>security.service</w:t>
-            </w:r>
-            <w:proofErr w:type="gramEnd"/>
-            <w:r>
-              <w:rPr>
-                <w:rFonts w:ascii="Times New Roman" w:hAnsi="Times New Roman" w:cs="Times New Roman"/>
-                <w:sz w:val="24"/>
-                <w:szCs w:val="24"/>
-              </w:rPr>
-              <w:t>.ts</w:t>
+              <w:t>security.service.ts</w:t>
             </w:r>
             <w:proofErr w:type="spellEnd"/>
             <w:r>
@@ -11279,6 +10803,7 @@
                 <w:sz w:val="24"/>
                 <w:szCs w:val="24"/>
               </w:rPr>
+              <w:lastRenderedPageBreak/>
               <w:t>Route: localhost:4200/security/</w:t>
             </w:r>
             <w:proofErr w:type="spellStart"/>
@@ -11377,14 +10902,6 @@
                 <w:szCs w:val="24"/>
               </w:rPr>
             </w:pPr>
-            <w:r>
-              <w:rPr>
-                <w:rFonts w:ascii="Times New Roman" w:hAnsi="Times New Roman" w:cs="Times New Roman"/>
-                <w:sz w:val="24"/>
-                <w:szCs w:val="24"/>
-              </w:rPr>
-              <w:t>Must match theme</w:t>
-            </w:r>
           </w:p>
         </w:tc>
       </w:tr>
@@ -11459,150 +10976,6 @@
                 <w:szCs w:val="24"/>
               </w:rPr>
             </w:pPr>
-            <w:r>
-              <w:rPr>
-                <w:rFonts w:ascii="Times New Roman" w:hAnsi="Times New Roman" w:cs="Times New Roman"/>
-                <w:sz w:val="24"/>
-                <w:szCs w:val="24"/>
-              </w:rPr>
-              <w:t xml:space="preserve">Needs input field for new </w:t>
-            </w:r>
-            <w:proofErr w:type="gramStart"/>
-            <w:r>
-              <w:rPr>
-                <w:rFonts w:ascii="Times New Roman" w:hAnsi="Times New Roman" w:cs="Times New Roman"/>
-                <w:sz w:val="24"/>
-                <w:szCs w:val="24"/>
-              </w:rPr>
-              <w:t>tasks</w:t>
-            </w:r>
-            <w:proofErr w:type="gramEnd"/>
-          </w:p>
-          <w:p>
-            <w:pPr>
-              <w:pStyle w:val="NoSpacing"/>
-              <w:numPr>
-                <w:ilvl w:val="0"/>
-                <w:numId w:val="34"/>
-              </w:numPr>
-              <w:rPr>
-                <w:rFonts w:ascii="Times New Roman" w:hAnsi="Times New Roman" w:cs="Times New Roman"/>
-                <w:sz w:val="24"/>
-                <w:szCs w:val="24"/>
-              </w:rPr>
-            </w:pPr>
-            <w:r>
-              <w:rPr>
-                <w:rFonts w:ascii="Times New Roman" w:hAnsi="Times New Roman" w:cs="Times New Roman"/>
-                <w:sz w:val="24"/>
-                <w:szCs w:val="24"/>
-              </w:rPr>
-              <w:t xml:space="preserve">Submit </w:t>
-            </w:r>
-            <w:proofErr w:type="gramStart"/>
-            <w:r>
-              <w:rPr>
-                <w:rFonts w:ascii="Times New Roman" w:hAnsi="Times New Roman" w:cs="Times New Roman"/>
-                <w:sz w:val="24"/>
-                <w:szCs w:val="24"/>
-              </w:rPr>
-              <w:t>button</w:t>
-            </w:r>
-            <w:proofErr w:type="gramEnd"/>
-          </w:p>
-          <w:p>
-            <w:pPr>
-              <w:pStyle w:val="NoSpacing"/>
-              <w:numPr>
-                <w:ilvl w:val="0"/>
-                <w:numId w:val="34"/>
-              </w:numPr>
-              <w:rPr>
-                <w:rFonts w:ascii="Times New Roman" w:hAnsi="Times New Roman" w:cs="Times New Roman"/>
-                <w:sz w:val="24"/>
-                <w:szCs w:val="24"/>
-              </w:rPr>
-            </w:pPr>
-            <w:r>
-              <w:rPr>
-                <w:rFonts w:ascii="Times New Roman" w:hAnsi="Times New Roman" w:cs="Times New Roman"/>
-                <w:sz w:val="24"/>
-                <w:szCs w:val="24"/>
-              </w:rPr>
-              <w:t>Column for Todo items</w:t>
-            </w:r>
-          </w:p>
-          <w:p>
-            <w:pPr>
-              <w:pStyle w:val="NoSpacing"/>
-              <w:numPr>
-                <w:ilvl w:val="0"/>
-                <w:numId w:val="34"/>
-              </w:numPr>
-              <w:rPr>
-                <w:rFonts w:ascii="Times New Roman" w:hAnsi="Times New Roman" w:cs="Times New Roman"/>
-                <w:sz w:val="24"/>
-                <w:szCs w:val="24"/>
-              </w:rPr>
-            </w:pPr>
-            <w:r>
-              <w:rPr>
-                <w:rFonts w:ascii="Times New Roman" w:hAnsi="Times New Roman" w:cs="Times New Roman"/>
-                <w:sz w:val="24"/>
-                <w:szCs w:val="24"/>
-              </w:rPr>
-              <w:t xml:space="preserve">Column for Done </w:t>
-            </w:r>
-            <w:proofErr w:type="gramStart"/>
-            <w:r>
-              <w:rPr>
-                <w:rFonts w:ascii="Times New Roman" w:hAnsi="Times New Roman" w:cs="Times New Roman"/>
-                <w:sz w:val="24"/>
-                <w:szCs w:val="24"/>
-              </w:rPr>
-              <w:t>items</w:t>
-            </w:r>
-            <w:proofErr w:type="gramEnd"/>
-          </w:p>
-          <w:p>
-            <w:pPr>
-              <w:pStyle w:val="NoSpacing"/>
-              <w:numPr>
-                <w:ilvl w:val="0"/>
-                <w:numId w:val="34"/>
-              </w:numPr>
-              <w:rPr>
-                <w:rFonts w:ascii="Times New Roman" w:hAnsi="Times New Roman" w:cs="Times New Roman"/>
-                <w:sz w:val="24"/>
-                <w:szCs w:val="24"/>
-              </w:rPr>
-            </w:pPr>
-            <w:r>
-              <w:rPr>
-                <w:rFonts w:ascii="Times New Roman" w:hAnsi="Times New Roman" w:cs="Times New Roman"/>
-                <w:sz w:val="24"/>
-                <w:szCs w:val="24"/>
-              </w:rPr>
-              <w:t xml:space="preserve">Tasks created are added to </w:t>
-            </w:r>
-            <w:proofErr w:type="spellStart"/>
-            <w:r>
-              <w:rPr>
-                <w:rFonts w:ascii="Times New Roman" w:hAnsi="Times New Roman" w:cs="Times New Roman"/>
-                <w:sz w:val="24"/>
-                <w:szCs w:val="24"/>
-              </w:rPr>
-              <w:t>ToDo</w:t>
-            </w:r>
-            <w:proofErr w:type="spellEnd"/>
-            <w:r>
-              <w:rPr>
-                <w:rFonts w:ascii="Times New Roman" w:hAnsi="Times New Roman" w:cs="Times New Roman"/>
-                <w:sz w:val="24"/>
-                <w:szCs w:val="24"/>
-              </w:rPr>
-              <w:t xml:space="preserve"> by default</w:t>
-            </w:r>
           </w:p>
         </w:tc>
       </w:tr>
@@ -11677,64 +11050,6 @@
                 <w:szCs w:val="24"/>
               </w:rPr>
             </w:pPr>
-            <w:r>
-              <w:rPr>
-                <w:rFonts w:ascii="Times New Roman" w:hAnsi="Times New Roman" w:cs="Times New Roman"/>
-                <w:sz w:val="24"/>
-                <w:szCs w:val="24"/>
-              </w:rPr>
-              <w:t xml:space="preserve">Employees able to organize items in both </w:t>
-            </w:r>
-            <w:proofErr w:type="gramStart"/>
-            <w:r>
-              <w:rPr>
-                <w:rFonts w:ascii="Times New Roman" w:hAnsi="Times New Roman" w:cs="Times New Roman"/>
-                <w:sz w:val="24"/>
-                <w:szCs w:val="24"/>
-              </w:rPr>
-              <w:t>columns</w:t>
-            </w:r>
-            <w:proofErr w:type="gramEnd"/>
-          </w:p>
-          <w:p>
-            <w:pPr>
-              <w:pStyle w:val="NoSpacing"/>
-              <w:numPr>
-                <w:ilvl w:val="0"/>
-                <w:numId w:val="35"/>
-              </w:numPr>
-              <w:rPr>
-                <w:rFonts w:ascii="Times New Roman" w:hAnsi="Times New Roman" w:cs="Times New Roman"/>
-                <w:sz w:val="24"/>
-                <w:szCs w:val="24"/>
-              </w:rPr>
-            </w:pPr>
-            <w:r>
-              <w:rPr>
-                <w:rFonts w:ascii="Times New Roman" w:hAnsi="Times New Roman" w:cs="Times New Roman"/>
-                <w:sz w:val="24"/>
-                <w:szCs w:val="24"/>
-              </w:rPr>
-              <w:t xml:space="preserve">Tasks </w:t>
-            </w:r>
-            <w:proofErr w:type="gramStart"/>
-            <w:r>
-              <w:rPr>
-                <w:rFonts w:ascii="Times New Roman" w:hAnsi="Times New Roman" w:cs="Times New Roman"/>
-                <w:sz w:val="24"/>
-                <w:szCs w:val="24"/>
-              </w:rPr>
-              <w:t>are able to</w:t>
-            </w:r>
-            <w:proofErr w:type="gramEnd"/>
-            <w:r>
-              <w:rPr>
-                <w:rFonts w:ascii="Times New Roman" w:hAnsi="Times New Roman" w:cs="Times New Roman"/>
-                <w:sz w:val="24"/>
-                <w:szCs w:val="24"/>
-              </w:rPr>
-              <w:t xml:space="preserve"> move between columns</w:t>
-            </w:r>
           </w:p>
         </w:tc>
       </w:tr>
@@ -11809,46 +11124,6 @@
                 <w:szCs w:val="24"/>
               </w:rPr>
             </w:pPr>
-            <w:r>
-              <w:rPr>
-                <w:rFonts w:ascii="Times New Roman" w:hAnsi="Times New Roman" w:cs="Times New Roman"/>
-                <w:sz w:val="24"/>
-                <w:szCs w:val="24"/>
-              </w:rPr>
-              <w:t xml:space="preserve">Employees are able to delete </w:t>
-            </w:r>
-            <w:proofErr w:type="gramStart"/>
-            <w:r>
-              <w:rPr>
-                <w:rFonts w:ascii="Times New Roman" w:hAnsi="Times New Roman" w:cs="Times New Roman"/>
-                <w:sz w:val="24"/>
-                <w:szCs w:val="24"/>
-              </w:rPr>
-              <w:t>tasks</w:t>
-            </w:r>
-            <w:proofErr w:type="gramEnd"/>
-          </w:p>
-          <w:p>
-            <w:pPr>
-              <w:pStyle w:val="NoSpacing"/>
-              <w:numPr>
-                <w:ilvl w:val="0"/>
-                <w:numId w:val="36"/>
-              </w:numPr>
-              <w:rPr>
-                <w:rFonts w:ascii="Times New Roman" w:hAnsi="Times New Roman" w:cs="Times New Roman"/>
-                <w:sz w:val="24"/>
-                <w:szCs w:val="24"/>
-              </w:rPr>
-            </w:pPr>
-            <w:r>
-              <w:rPr>
-                <w:rFonts w:ascii="Times New Roman" w:hAnsi="Times New Roman" w:cs="Times New Roman"/>
-                <w:sz w:val="24"/>
-                <w:szCs w:val="24"/>
-              </w:rPr>
-              <w:t>Must have confirmation message before deleting tasks</w:t>
-            </w:r>
           </w:p>
         </w:tc>
       </w:tr>
@@ -11923,78 +11198,6 @@
                 <w:szCs w:val="24"/>
               </w:rPr>
             </w:pPr>
-            <w:r>
-              <w:rPr>
-                <w:rFonts w:ascii="Times New Roman" w:hAnsi="Times New Roman" w:cs="Times New Roman"/>
-                <w:sz w:val="24"/>
-                <w:szCs w:val="24"/>
-              </w:rPr>
-              <w:t xml:space="preserve">Must match </w:t>
-            </w:r>
-            <w:proofErr w:type="gramStart"/>
-            <w:r>
-              <w:rPr>
-                <w:rFonts w:ascii="Times New Roman" w:hAnsi="Times New Roman" w:cs="Times New Roman"/>
-                <w:sz w:val="24"/>
-                <w:szCs w:val="24"/>
-              </w:rPr>
-              <w:t>theme</w:t>
-            </w:r>
-            <w:proofErr w:type="gramEnd"/>
-          </w:p>
-          <w:p>
-            <w:pPr>
-              <w:pStyle w:val="NoSpacing"/>
-              <w:numPr>
-                <w:ilvl w:val="0"/>
-                <w:numId w:val="37"/>
-              </w:numPr>
-              <w:rPr>
-                <w:rFonts w:ascii="Times New Roman" w:hAnsi="Times New Roman" w:cs="Times New Roman"/>
-                <w:sz w:val="24"/>
-                <w:szCs w:val="24"/>
-              </w:rPr>
-            </w:pPr>
-            <w:r>
-              <w:rPr>
-                <w:rFonts w:ascii="Times New Roman" w:hAnsi="Times New Roman" w:cs="Times New Roman"/>
-                <w:sz w:val="24"/>
-                <w:szCs w:val="24"/>
-              </w:rPr>
-              <w:t xml:space="preserve">Customized with image and </w:t>
-            </w:r>
-            <w:proofErr w:type="gramStart"/>
-            <w:r>
-              <w:rPr>
-                <w:rFonts w:ascii="Times New Roman" w:hAnsi="Times New Roman" w:cs="Times New Roman"/>
-                <w:sz w:val="24"/>
-                <w:szCs w:val="24"/>
-              </w:rPr>
-              <w:t>theme</w:t>
-            </w:r>
-            <w:proofErr w:type="gramEnd"/>
-          </w:p>
-          <w:p>
-            <w:pPr>
-              <w:pStyle w:val="NoSpacing"/>
-              <w:numPr>
-                <w:ilvl w:val="0"/>
-                <w:numId w:val="37"/>
-              </w:numPr>
-              <w:rPr>
-                <w:rFonts w:ascii="Times New Roman" w:hAnsi="Times New Roman" w:cs="Times New Roman"/>
-                <w:sz w:val="24"/>
-                <w:szCs w:val="24"/>
-              </w:rPr>
-            </w:pPr>
-            <w:r>
-              <w:rPr>
-                <w:rFonts w:ascii="Times New Roman" w:hAnsi="Times New Roman" w:cs="Times New Roman"/>
-                <w:sz w:val="24"/>
-                <w:szCs w:val="24"/>
-              </w:rPr>
-              <w:t>Have 404 messaging</w:t>
-            </w:r>
           </w:p>
         </w:tc>
       </w:tr>
@@ -12324,6 +11527,7 @@
                 <w:sz w:val="18"/>
                 <w:szCs w:val="18"/>
               </w:rPr>
+              <w:lastRenderedPageBreak/>
               <w:drawing>
                 <wp:inline distT="0" distB="0" distL="0" distR="0" wp14:anchorId="4AAFD038" wp14:editId="0A07C300">
                   <wp:extent cx="948690" cy="613410"/>
@@ -12402,6 +11606,7 @@
                 <w:sz w:val="18"/>
                 <w:szCs w:val="18"/>
               </w:rPr>
+              <w:lastRenderedPageBreak/>
               <w:t>Employee sign in page</w:t>
             </w:r>
           </w:p>
@@ -12514,18 +11719,8 @@
                 <w:sz w:val="18"/>
                 <w:szCs w:val="18"/>
               </w:rPr>
-              <w:t xml:space="preserve">Should give an </w:t>
-            </w:r>
-            <w:proofErr w:type="gramStart"/>
-            <w:r>
-              <w:rPr>
-                <w:color w:val="008000"/>
-                <w:sz w:val="18"/>
-                <w:szCs w:val="18"/>
-              </w:rPr>
-              <w:t>error</w:t>
-            </w:r>
-            <w:proofErr w:type="gramEnd"/>
+              <w:t>Should give an error</w:t>
+            </w:r>
           </w:p>
           <w:p>
             <w:pPr>
@@ -13151,25 +12346,7 @@
                 <w:sz w:val="18"/>
                 <w:szCs w:val="18"/>
               </w:rPr>
-              <w:t xml:space="preserve">Tested to see we </w:t>
-            </w:r>
-            <w:proofErr w:type="gramStart"/>
-            <w:r>
-              <w:rPr>
-                <w:color w:val="008000"/>
-                <w:sz w:val="18"/>
-                <w:szCs w:val="18"/>
-              </w:rPr>
-              <w:t>are able to</w:t>
-            </w:r>
-            <w:proofErr w:type="gramEnd"/>
-            <w:r>
-              <w:rPr>
-                <w:color w:val="008000"/>
-                <w:sz w:val="18"/>
-                <w:szCs w:val="18"/>
-              </w:rPr>
-              <w:t xml:space="preserve"> see full name on which </w:t>
+              <w:t xml:space="preserve">Tested to see we are able to see full name on which </w:t>
             </w:r>
             <w:proofErr w:type="spellStart"/>
             <w:r>
@@ -14069,7 +13246,6 @@
                 <w:sz w:val="18"/>
                 <w:szCs w:val="18"/>
               </w:rPr>
-              <w:lastRenderedPageBreak/>
               <w:t>4</w:t>
             </w:r>
           </w:p>
@@ -14266,18 +13442,8 @@
                 <w:sz w:val="18"/>
                 <w:szCs w:val="18"/>
               </w:rPr>
-              <w:t xml:space="preserve"> column, with </w:t>
-            </w:r>
-            <w:proofErr w:type="gramStart"/>
-            <w:r>
-              <w:rPr>
-                <w:color w:val="008000"/>
-                <w:sz w:val="18"/>
-                <w:szCs w:val="18"/>
-              </w:rPr>
-              <w:t>the color green</w:t>
-            </w:r>
-            <w:proofErr w:type="gramEnd"/>
+              <w:t xml:space="preserve"> column, with the color green</w:t>
+            </w:r>
           </w:p>
         </w:tc>
         <w:tc>
@@ -14460,18 +13626,8 @@
                 <w:sz w:val="18"/>
                 <w:szCs w:val="18"/>
               </w:rPr>
-              <w:t xml:space="preserve"> column, with </w:t>
-            </w:r>
-            <w:proofErr w:type="gramStart"/>
-            <w:r>
-              <w:rPr>
-                <w:color w:val="008000"/>
-                <w:sz w:val="18"/>
-                <w:szCs w:val="18"/>
-              </w:rPr>
-              <w:t>the color red</w:t>
-            </w:r>
-            <w:proofErr w:type="gramEnd"/>
+              <w:t xml:space="preserve"> column, with the color red</w:t>
+            </w:r>
           </w:p>
         </w:tc>
         <w:tc>
@@ -14614,7 +13770,16 @@
                 <w:sz w:val="18"/>
                 <w:szCs w:val="18"/>
               </w:rPr>
-              <w:t>Test the tasks by typing in projects, selecting Projects, click add</w:t>
+              <w:t xml:space="preserve">Test the tasks by typing in projects, </w:t>
+            </w:r>
+            <w:r>
+              <w:rPr>
+                <w:color w:val="008000"/>
+                <w:sz w:val="18"/>
+                <w:szCs w:val="18"/>
+              </w:rPr>
+              <w:lastRenderedPageBreak/>
+              <w:t>selecting Projects, click add</w:t>
             </w:r>
           </w:p>
         </w:tc>
@@ -14636,6 +13801,7 @@
                 <w:sz w:val="18"/>
                 <w:szCs w:val="18"/>
               </w:rPr>
+              <w:lastRenderedPageBreak/>
               <w:t xml:space="preserve">You should see a task populated in the </w:t>
             </w:r>
             <w:proofErr w:type="spellStart"/>
@@ -14654,18 +13820,17 @@
                 <w:sz w:val="18"/>
                 <w:szCs w:val="18"/>
               </w:rPr>
-              <w:t xml:space="preserve"> column, with </w:t>
-            </w:r>
-            <w:proofErr w:type="gramStart"/>
-            <w:r>
-              <w:rPr>
-                <w:color w:val="008000"/>
-                <w:sz w:val="18"/>
-                <w:szCs w:val="18"/>
-              </w:rPr>
-              <w:t>the color purple</w:t>
-            </w:r>
-            <w:proofErr w:type="gramEnd"/>
+              <w:t xml:space="preserve"> column, </w:t>
+            </w:r>
+            <w:r>
+              <w:rPr>
+                <w:color w:val="008000"/>
+                <w:sz w:val="18"/>
+                <w:szCs w:val="18"/>
+              </w:rPr>
+              <w:lastRenderedPageBreak/>
+              <w:t>with the color purple</w:t>
+            </w:r>
           </w:p>
         </w:tc>
         <w:tc>
@@ -14684,6 +13849,7 @@
               <w:rPr>
                 <w:noProof/>
               </w:rPr>
+              <w:lastRenderedPageBreak/>
               <w:drawing>
                 <wp:inline distT="0" distB="0" distL="0" distR="0" wp14:anchorId="09FA5271" wp14:editId="63397511">
                   <wp:extent cx="1005840" cy="469900"/>
@@ -15962,25 +15128,7 @@
                 <w:sz w:val="18"/>
                 <w:szCs w:val="18"/>
               </w:rPr>
-              <w:t xml:space="preserve">, however </w:t>
-            </w:r>
-            <w:proofErr w:type="gramStart"/>
-            <w:r>
-              <w:rPr>
-                <w:color w:val="008000"/>
-                <w:sz w:val="18"/>
-                <w:szCs w:val="18"/>
-              </w:rPr>
-              <w:t>It</w:t>
-            </w:r>
-            <w:proofErr w:type="gramEnd"/>
-            <w:r>
-              <w:rPr>
-                <w:color w:val="008000"/>
-                <w:sz w:val="18"/>
-                <w:szCs w:val="18"/>
-              </w:rPr>
-              <w:t xml:space="preserve"> will not submit and you will get an error message that says to choose a category</w:t>
+              <w:t>, however It will not submit and you will get an error message that says to choose a category</w:t>
             </w:r>
           </w:p>
         </w:tc>
@@ -16186,7 +15334,6 @@
         <w:rPr>
           <w:noProof/>
         </w:rPr>
-        <w:lastRenderedPageBreak/>
         <w:drawing>
           <wp:inline distT="0" distB="0" distL="0" distR="0" wp14:anchorId="706083B1" wp14:editId="19F9483C">
             <wp:extent cx="5943600" cy="2921000"/>
@@ -16400,6 +15547,7 @@
                 <w:sz w:val="18"/>
                 <w:szCs w:val="18"/>
               </w:rPr>
+              <w:lastRenderedPageBreak/>
               <w:t>1</w:t>
             </w:r>
           </w:p>
@@ -17428,7 +16576,6 @@
     <w:p>
       <w:proofErr w:type="spellStart"/>
       <w:r>
-        <w:lastRenderedPageBreak/>
         <w:t>createTasks</w:t>
       </w:r>
       <w:proofErr w:type="spellEnd"/>
@@ -18115,6 +17262,7 @@
                 <w:sz w:val="18"/>
                 <w:szCs w:val="18"/>
               </w:rPr>
+              <w:lastRenderedPageBreak/>
               <w:t>3</w:t>
             </w:r>
           </w:p>
@@ -18277,13 +17425,8 @@
       </w:r>
       <w:proofErr w:type="spellEnd"/>
       <w:r>
-        <w:t xml:space="preserve"> - </w:t>
-      </w:r>
-      <w:proofErr w:type="gramStart"/>
-      <w:r>
-        <w:t>updated</w:t>
-      </w:r>
-      <w:proofErr w:type="gramEnd"/>
+        <w:t xml:space="preserve"> - updated</w:t>
+      </w:r>
     </w:p>
     <w:p/>
     <w:p/>
@@ -18454,18 +17597,8 @@
                 <w:sz w:val="18"/>
                 <w:szCs w:val="18"/>
               </w:rPr>
-              <w:t xml:space="preserve">Create a GET request for </w:t>
-            </w:r>
-            <w:proofErr w:type="gramStart"/>
-            <w:r>
-              <w:rPr>
-                <w:color w:val="008000"/>
-                <w:sz w:val="18"/>
-                <w:szCs w:val="18"/>
-              </w:rPr>
-              <w:t>1009</w:t>
-            </w:r>
-            <w:proofErr w:type="gramEnd"/>
+              <w:t>Create a GET request for 1009</w:t>
+            </w:r>
           </w:p>
           <w:p>
             <w:pPr>
@@ -18834,7 +17967,6 @@
         <w:rPr>
           <w:noProof/>
         </w:rPr>
-        <w:lastRenderedPageBreak/>
         <w:drawing>
           <wp:inline distT="0" distB="0" distL="0" distR="0" wp14:anchorId="07A3DD2C" wp14:editId="1C14D85C">
             <wp:extent cx="5943600" cy="2128520"/>
@@ -19245,18 +18377,8 @@
                 <w:szCs w:val="18"/>
               </w:rPr>
               <w:br/>
-              <w:t xml:space="preserve">click Try it </w:t>
-            </w:r>
-            <w:proofErr w:type="gramStart"/>
-            <w:r>
-              <w:rPr>
-                <w:color w:val="008000"/>
-                <w:sz w:val="18"/>
-                <w:szCs w:val="18"/>
-              </w:rPr>
-              <w:t>out</w:t>
-            </w:r>
-            <w:proofErr w:type="gramEnd"/>
+              <w:t>click Try it out</w:t>
+            </w:r>
           </w:p>
           <w:p>
             <w:pPr>
@@ -19426,6 +18548,7 @@
                 <w:sz w:val="18"/>
                 <w:szCs w:val="18"/>
               </w:rPr>
+              <w:lastRenderedPageBreak/>
               <w:t>3</w:t>
             </w:r>
           </w:p>
@@ -19457,18 +18580,8 @@
                 <w:szCs w:val="18"/>
               </w:rPr>
               <w:br/>
-              <w:t xml:space="preserve">click Try it </w:t>
-            </w:r>
-            <w:proofErr w:type="gramStart"/>
-            <w:r>
-              <w:rPr>
-                <w:color w:val="008000"/>
-                <w:sz w:val="18"/>
-                <w:szCs w:val="18"/>
-              </w:rPr>
-              <w:t>out</w:t>
-            </w:r>
-            <w:proofErr w:type="gramEnd"/>
+              <w:t>click Try it out</w:t>
+            </w:r>
           </w:p>
           <w:p>
             <w:pPr>
@@ -20170,18 +19283,8 @@
                 <w:szCs w:val="18"/>
               </w:rPr>
               <w:br/>
-              <w:t xml:space="preserve">click Try it </w:t>
-            </w:r>
-            <w:proofErr w:type="gramStart"/>
-            <w:r>
-              <w:rPr>
-                <w:color w:val="008000"/>
-                <w:sz w:val="18"/>
-                <w:szCs w:val="18"/>
-              </w:rPr>
-              <w:t>out</w:t>
-            </w:r>
-            <w:proofErr w:type="gramEnd"/>
+              <w:t>click Try it out</w:t>
+            </w:r>
           </w:p>
           <w:p>
             <w:pPr>
@@ -20371,7 +19474,6 @@
         <w:rPr>
           <w:u w:val="none"/>
         </w:rPr>
-        <w:lastRenderedPageBreak/>
         <w:t>SECTION 4: REFERENCES</w:t>
       </w:r>
       <w:bookmarkEnd w:id="37"/>
@@ -23957,6 +23059,119 @@
     </w:lvl>
   </w:abstractNum>
   <w:abstractNum w:abstractNumId="26" w15:restartNumberingAfterBreak="0">
+    <w:nsid w:val="5F7A0ACF"/>
+    <w:multiLevelType w:val="hybridMultilevel"/>
+    <w:tmpl w:val="93E405DC"/>
+    <w:lvl w:ilvl="0" w:tplc="04090001">
+      <w:start w:val="1"/>
+      <w:numFmt w:val="bullet"/>
+      <w:lvlText w:val=""/>
+      <w:lvlJc w:val="left"/>
+      <w:pPr>
+        <w:ind w:left="720" w:hanging="360"/>
+      </w:pPr>
+      <w:rPr>
+        <w:rFonts w:ascii="Symbol" w:hAnsi="Symbol" w:hint="default"/>
+      </w:rPr>
+    </w:lvl>
+    <w:lvl w:ilvl="1" w:tplc="04090003" w:tentative="1">
+      <w:start w:val="1"/>
+      <w:numFmt w:val="bullet"/>
+      <w:lvlText w:val="o"/>
+      <w:lvlJc w:val="left"/>
+      <w:pPr>
+        <w:ind w:left="1440" w:hanging="360"/>
+      </w:pPr>
+      <w:rPr>
+        <w:rFonts w:ascii="Courier New" w:hAnsi="Courier New" w:cs="Courier New" w:hint="default"/>
+      </w:rPr>
+    </w:lvl>
+    <w:lvl w:ilvl="2" w:tplc="04090005" w:tentative="1">
+      <w:start w:val="1"/>
+      <w:numFmt w:val="bullet"/>
+      <w:lvlText w:val=""/>
+      <w:lvlJc w:val="left"/>
+      <w:pPr>
+        <w:ind w:left="2160" w:hanging="360"/>
+      </w:pPr>
+      <w:rPr>
+        <w:rFonts w:ascii="Wingdings" w:hAnsi="Wingdings" w:hint="default"/>
+      </w:rPr>
+    </w:lvl>
+    <w:lvl w:ilvl="3" w:tplc="04090001" w:tentative="1">
+      <w:start w:val="1"/>
+      <w:numFmt w:val="bullet"/>
+      <w:lvlText w:val=""/>
+      <w:lvlJc w:val="left"/>
+      <w:pPr>
+        <w:ind w:left="2880" w:hanging="360"/>
+      </w:pPr>
+      <w:rPr>
+        <w:rFonts w:ascii="Symbol" w:hAnsi="Symbol" w:hint="default"/>
+      </w:rPr>
+    </w:lvl>
+    <w:lvl w:ilvl="4" w:tplc="04090003" w:tentative="1">
+      <w:start w:val="1"/>
+      <w:numFmt w:val="bullet"/>
+      <w:lvlText w:val="o"/>
+      <w:lvlJc w:val="left"/>
+      <w:pPr>
+        <w:ind w:left="3600" w:hanging="360"/>
+      </w:pPr>
+      <w:rPr>
+        <w:rFonts w:ascii="Courier New" w:hAnsi="Courier New" w:cs="Courier New" w:hint="default"/>
+      </w:rPr>
+    </w:lvl>
+    <w:lvl w:ilvl="5" w:tplc="04090005" w:tentative="1">
+      <w:start w:val="1"/>
+      <w:numFmt w:val="bullet"/>
+      <w:lvlText w:val=""/>
+      <w:lvlJc w:val="left"/>
+      <w:pPr>
+        <w:ind w:left="4320" w:hanging="360"/>
+      </w:pPr>
+      <w:rPr>
+        <w:rFonts w:ascii="Wingdings" w:hAnsi="Wingdings" w:hint="default"/>
+      </w:rPr>
+    </w:lvl>
+    <w:lvl w:ilvl="6" w:tplc="04090001" w:tentative="1">
+      <w:start w:val="1"/>
+      <w:numFmt w:val="bullet"/>
+      <w:lvlText w:val=""/>
+      <w:lvlJc w:val="left"/>
+      <w:pPr>
+        <w:ind w:left="5040" w:hanging="360"/>
+      </w:pPr>
+      <w:rPr>
+        <w:rFonts w:ascii="Symbol" w:hAnsi="Symbol" w:hint="default"/>
+      </w:rPr>
+    </w:lvl>
+    <w:lvl w:ilvl="7" w:tplc="04090003" w:tentative="1">
+      <w:start w:val="1"/>
+      <w:numFmt w:val="bullet"/>
+      <w:lvlText w:val="o"/>
+      <w:lvlJc w:val="left"/>
+      <w:pPr>
+        <w:ind w:left="5760" w:hanging="360"/>
+      </w:pPr>
+      <w:rPr>
+        <w:rFonts w:ascii="Courier New" w:hAnsi="Courier New" w:cs="Courier New" w:hint="default"/>
+      </w:rPr>
+    </w:lvl>
+    <w:lvl w:ilvl="8" w:tplc="04090005" w:tentative="1">
+      <w:start w:val="1"/>
+      <w:numFmt w:val="bullet"/>
+      <w:lvlText w:val=""/>
+      <w:lvlJc w:val="left"/>
+      <w:pPr>
+        <w:ind w:left="6480" w:hanging="360"/>
+      </w:pPr>
+      <w:rPr>
+        <w:rFonts w:ascii="Wingdings" w:hAnsi="Wingdings" w:hint="default"/>
+      </w:rPr>
+    </w:lvl>
+  </w:abstractNum>
+  <w:abstractNum w:abstractNumId="27" w15:restartNumberingAfterBreak="0">
     <w:nsid w:val="5F9E0853"/>
     <w:multiLevelType w:val="hybridMultilevel"/>
     <w:tmpl w:val="E5CC7880"/>
@@ -24069,7 +23284,7 @@
       </w:rPr>
     </w:lvl>
   </w:abstractNum>
-  <w:abstractNum w:abstractNumId="27" w15:restartNumberingAfterBreak="0">
+  <w:abstractNum w:abstractNumId="28" w15:restartNumberingAfterBreak="0">
     <w:nsid w:val="61E26E6A"/>
     <w:multiLevelType w:val="hybridMultilevel"/>
     <w:tmpl w:val="DB0E3048"/>
@@ -24182,7 +23397,7 @@
       </w:rPr>
     </w:lvl>
   </w:abstractNum>
-  <w:abstractNum w:abstractNumId="28" w15:restartNumberingAfterBreak="0">
+  <w:abstractNum w:abstractNumId="29" w15:restartNumberingAfterBreak="0">
     <w:nsid w:val="63B566DA"/>
     <w:multiLevelType w:val="hybridMultilevel"/>
     <w:tmpl w:val="1F544342"/>
@@ -24295,7 +23510,7 @@
       </w:rPr>
     </w:lvl>
   </w:abstractNum>
-  <w:abstractNum w:abstractNumId="29" w15:restartNumberingAfterBreak="0">
+  <w:abstractNum w:abstractNumId="30" w15:restartNumberingAfterBreak="0">
     <w:nsid w:val="6476563B"/>
     <w:multiLevelType w:val="hybridMultilevel"/>
     <w:tmpl w:val="D264DB62"/>
@@ -24408,7 +23623,7 @@
       </w:rPr>
     </w:lvl>
   </w:abstractNum>
-  <w:abstractNum w:abstractNumId="30" w15:restartNumberingAfterBreak="0">
+  <w:abstractNum w:abstractNumId="31" w15:restartNumberingAfterBreak="0">
     <w:nsid w:val="657631A2"/>
     <w:multiLevelType w:val="hybridMultilevel"/>
     <w:tmpl w:val="83CE14C6"/>
@@ -24521,7 +23736,7 @@
       </w:rPr>
     </w:lvl>
   </w:abstractNum>
-  <w:abstractNum w:abstractNumId="31" w15:restartNumberingAfterBreak="0">
+  <w:abstractNum w:abstractNumId="32" w15:restartNumberingAfterBreak="0">
     <w:nsid w:val="667153F1"/>
     <w:multiLevelType w:val="hybridMultilevel"/>
     <w:tmpl w:val="355EAE6C"/>
@@ -24634,7 +23849,7 @@
       </w:rPr>
     </w:lvl>
   </w:abstractNum>
-  <w:abstractNum w:abstractNumId="32" w15:restartNumberingAfterBreak="0">
+  <w:abstractNum w:abstractNumId="33" w15:restartNumberingAfterBreak="0">
     <w:nsid w:val="67991991"/>
     <w:multiLevelType w:val="hybridMultilevel"/>
     <w:tmpl w:val="04EAF6EA"/>
@@ -24747,7 +23962,7 @@
       </w:rPr>
     </w:lvl>
   </w:abstractNum>
-  <w:abstractNum w:abstractNumId="33" w15:restartNumberingAfterBreak="0">
+  <w:abstractNum w:abstractNumId="34" w15:restartNumberingAfterBreak="0">
     <w:nsid w:val="682946DA"/>
     <w:multiLevelType w:val="hybridMultilevel"/>
     <w:tmpl w:val="A982547A"/>
@@ -24860,7 +24075,7 @@
       </w:rPr>
     </w:lvl>
   </w:abstractNum>
-  <w:abstractNum w:abstractNumId="34" w15:restartNumberingAfterBreak="0">
+  <w:abstractNum w:abstractNumId="35" w15:restartNumberingAfterBreak="0">
     <w:nsid w:val="6FA549FB"/>
     <w:multiLevelType w:val="hybridMultilevel"/>
     <w:tmpl w:val="80A01EDE"/>
@@ -24973,7 +24188,7 @@
       </w:rPr>
     </w:lvl>
   </w:abstractNum>
-  <w:abstractNum w:abstractNumId="35" w15:restartNumberingAfterBreak="0">
+  <w:abstractNum w:abstractNumId="36" w15:restartNumberingAfterBreak="0">
     <w:nsid w:val="710228CC"/>
     <w:multiLevelType w:val="hybridMultilevel"/>
     <w:tmpl w:val="973EC6D6"/>
@@ -25086,7 +24301,7 @@
       </w:rPr>
     </w:lvl>
   </w:abstractNum>
-  <w:abstractNum w:abstractNumId="36" w15:restartNumberingAfterBreak="0">
+  <w:abstractNum w:abstractNumId="37" w15:restartNumberingAfterBreak="0">
     <w:nsid w:val="76044791"/>
     <w:multiLevelType w:val="hybridMultilevel"/>
     <w:tmpl w:val="9B2C772E"/>
@@ -25203,7 +24418,7 @@
     <w:abstractNumId w:val="3"/>
   </w:num>
   <w:num w:numId="2" w16cid:durableId="1258709525">
-    <w:abstractNumId w:val="27"/>
+    <w:abstractNumId w:val="28"/>
   </w:num>
   <w:num w:numId="3" w16cid:durableId="1555966537">
     <w:abstractNumId w:val="11"/>
@@ -25215,7 +24430,7 @@
     <w:abstractNumId w:val="4"/>
   </w:num>
   <w:num w:numId="6" w16cid:durableId="585384003">
-    <w:abstractNumId w:val="36"/>
+    <w:abstractNumId w:val="37"/>
   </w:num>
   <w:num w:numId="7" w16cid:durableId="181094911">
     <w:abstractNumId w:val="14"/>
@@ -25227,19 +24442,19 @@
     <w:abstractNumId w:val="1"/>
   </w:num>
   <w:num w:numId="10" w16cid:durableId="2120683055">
-    <w:abstractNumId w:val="33"/>
+    <w:abstractNumId w:val="34"/>
   </w:num>
   <w:num w:numId="11" w16cid:durableId="1559170484">
     <w:abstractNumId w:val="24"/>
   </w:num>
   <w:num w:numId="12" w16cid:durableId="2121485589">
-    <w:abstractNumId w:val="29"/>
+    <w:abstractNumId w:val="30"/>
   </w:num>
   <w:num w:numId="13" w16cid:durableId="2097096578">
-    <w:abstractNumId w:val="35"/>
+    <w:abstractNumId w:val="36"/>
   </w:num>
   <w:num w:numId="14" w16cid:durableId="1991278463">
-    <w:abstractNumId w:val="34"/>
+    <w:abstractNumId w:val="35"/>
   </w:num>
   <w:num w:numId="15" w16cid:durableId="1568684983">
     <w:abstractNumId w:val="7"/>
@@ -25260,13 +24475,13 @@
     <w:abstractNumId w:val="8"/>
   </w:num>
   <w:num w:numId="21" w16cid:durableId="730353124">
-    <w:abstractNumId w:val="30"/>
+    <w:abstractNumId w:val="31"/>
   </w:num>
   <w:num w:numId="22" w16cid:durableId="811096714">
     <w:abstractNumId w:val="12"/>
   </w:num>
   <w:num w:numId="23" w16cid:durableId="1786339430">
-    <w:abstractNumId w:val="28"/>
+    <w:abstractNumId w:val="29"/>
   </w:num>
   <w:num w:numId="24" w16cid:durableId="662852001">
     <w:abstractNumId w:val="22"/>
@@ -25290,7 +24505,7 @@
     <w:abstractNumId w:val="21"/>
   </w:num>
   <w:num w:numId="31" w16cid:durableId="265239321">
-    <w:abstractNumId w:val="32"/>
+    <w:abstractNumId w:val="33"/>
   </w:num>
   <w:num w:numId="32" w16cid:durableId="2123650218">
     <w:abstractNumId w:val="18"/>
@@ -25299,7 +24514,7 @@
     <w:abstractNumId w:val="17"/>
   </w:num>
   <w:num w:numId="34" w16cid:durableId="788818486">
-    <w:abstractNumId w:val="26"/>
+    <w:abstractNumId w:val="27"/>
   </w:num>
   <w:num w:numId="35" w16cid:durableId="606156047">
     <w:abstractNumId w:val="23"/>
@@ -25308,7 +24523,10 @@
     <w:abstractNumId w:val="20"/>
   </w:num>
   <w:num w:numId="37" w16cid:durableId="1947302505">
-    <w:abstractNumId w:val="31"/>
+    <w:abstractNumId w:val="32"/>
+  </w:num>
+  <w:num w:numId="38" w16cid:durableId="89862659">
+    <w:abstractNumId w:val="26"/>
   </w:num>
 </w:numbering>
 </file>

</xml_diff>